<commit_message>
Dash dbc & multiapp examples
</commit_message>
<xml_diff>
--- a/notes.docx
+++ b/notes.docx
@@ -1,22 +1,27 @@
 
 <file path=word/document.xml><?xml version="1.0" encoding="utf-8"?>
-<w:document xmlns:wpc="http://schemas.microsoft.com/office/word/2010/wordprocessingCanvas" xmlns:cx="http://schemas.microsoft.com/office/drawing/2014/chartex" xmlns:cx1="http://schemas.microsoft.com/office/drawing/2015/9/8/chartex" xmlns:cx2="http://schemas.microsoft.com/office/drawing/2015/10/21/chartex" xmlns:cx3="http://schemas.microsoft.com/office/drawing/2016/5/9/chartex" xmlns:cx4="http://schemas.microsoft.com/office/drawing/2016/5/10/chartex" xmlns:cx5="http://schemas.microsoft.com/office/drawing/2016/5/11/chartex" xmlns:cx6="http://schemas.microsoft.com/office/drawing/2016/5/12/chartex" xmlns:cx7="http://schemas.microsoft.com/office/drawing/2016/5/13/chartex" xmlns:cx8="http://schemas.microsoft.com/office/drawing/2016/5/14/chartex" xmlns:mc="http://schemas.openxmlformats.org/markup-compatibility/2006" xmlns:aink="http://schemas.microsoft.com/office/drawing/2016/ink" xmlns:am3d="http://schemas.microsoft.com/office/drawing/2017/model3d" xmlns:o="urn:schemas-microsoft-com:office:office" xmlns:r="http://schemas.openxmlformats.org/officeDocument/2006/relationships" xmlns:m="http://schemas.openxmlformats.org/officeDocument/2006/math" xmlns:v="urn:schemas-microsoft-com:vml" xmlns:wp14="http://schemas.microsoft.com/office/word/2010/wordprocessingDrawing" xmlns:wp="http://schemas.openxmlformats.org/drawingml/2006/wordprocessingDrawing" xmlns:w10="urn:schemas-microsoft-com:office:word" xmlns:w="http://schemas.openxmlformats.org/wordprocessingml/2006/main" xmlns:w14="http://schemas.microsoft.com/office/word/2010/wordml" xmlns:w15="http://schemas.microsoft.com/office/word/2012/wordml" xmlns:w16cid="http://schemas.microsoft.com/office/word/2016/wordml/cid" xmlns:w16se="http://schemas.microsoft.com/office/word/2015/wordml/symex" xmlns:wpg="http://schemas.microsoft.com/office/word/2010/wordprocessingGroup" xmlns:wpi="http://schemas.microsoft.com/office/word/2010/wordprocessingInk" xmlns:wne="http://schemas.microsoft.com/office/word/2006/wordml" xmlns:wps="http://schemas.microsoft.com/office/word/2010/wordprocessingShape" mc:Ignorable="w14 w15 w16se w16cid wp14">
+<w:document xmlns:wpc="http://schemas.microsoft.com/office/word/2010/wordprocessingCanvas" xmlns:cx="http://schemas.microsoft.com/office/drawing/2014/chartex" xmlns:cx1="http://schemas.microsoft.com/office/drawing/2015/9/8/chartex" xmlns:cx2="http://schemas.microsoft.com/office/drawing/2015/10/21/chartex" xmlns:cx3="http://schemas.microsoft.com/office/drawing/2016/5/9/chartex" xmlns:cx4="http://schemas.microsoft.com/office/drawing/2016/5/10/chartex" xmlns:cx5="http://schemas.microsoft.com/office/drawing/2016/5/11/chartex" xmlns:cx6="http://schemas.microsoft.com/office/drawing/2016/5/12/chartex" xmlns:cx7="http://schemas.microsoft.com/office/drawing/2016/5/13/chartex" xmlns:cx8="http://schemas.microsoft.com/office/drawing/2016/5/14/chartex" xmlns:mc="http://schemas.openxmlformats.org/markup-compatibility/2006" xmlns:aink="http://schemas.microsoft.com/office/drawing/2016/ink" xmlns:am3d="http://schemas.microsoft.com/office/drawing/2017/model3d" xmlns:o="urn:schemas-microsoft-com:office:office" xmlns:r="http://schemas.openxmlformats.org/officeDocument/2006/relationships" xmlns:m="http://schemas.openxmlformats.org/officeDocument/2006/math" xmlns:v="urn:schemas-microsoft-com:vml" xmlns:wp14="http://schemas.microsoft.com/office/word/2010/wordprocessingDrawing" xmlns:wp="http://schemas.openxmlformats.org/drawingml/2006/wordprocessingDrawing" xmlns:w10="urn:schemas-microsoft-com:office:word" xmlns:w="http://schemas.openxmlformats.org/wordprocessingml/2006/main" xmlns:w14="http://schemas.microsoft.com/office/word/2010/wordml" xmlns:w15="http://schemas.microsoft.com/office/word/2012/wordml" xmlns:w16cex="http://schemas.microsoft.com/office/word/2018/wordml/cex" xmlns:w16cid="http://schemas.microsoft.com/office/word/2016/wordml/cid" xmlns:w16="http://schemas.microsoft.com/office/word/2018/wordml" xmlns:w16se="http://schemas.microsoft.com/office/word/2015/wordml/symex" xmlns:wpg="http://schemas.microsoft.com/office/word/2010/wordprocessingGroup" xmlns:wpi="http://schemas.microsoft.com/office/word/2010/wordprocessingInk" xmlns:wne="http://schemas.microsoft.com/office/word/2006/wordml" xmlns:wps="http://schemas.microsoft.com/office/word/2010/wordprocessingShape" mc:Ignorable="w14 w15 w16se w16cid w16 w16cex wp14">
   <w:body>
     <w:p>
       <w:r>
+        <w:t xml:space="preserve"> </w:t>
+      </w:r>
+      <w:r>
         <w:t>Dash</w:t>
       </w:r>
     </w:p>
     <w:p>
       <w:pPr>
-        <w:rPr>
-          <w:b/>
-          <w:bCs/>
-        </w:rPr>
-      </w:pPr>
-      <w:r>
-        <w:tab/>
-      </w:r>
+        <w:pStyle w:val="ListParagraph"/>
+        <w:numPr>
+          <w:ilvl w:val="0"/>
+          <w:numId w:val="3"/>
+        </w:numPr>
+        <w:rPr>
+          <w:b/>
+          <w:bCs/>
+        </w:rPr>
+      </w:pPr>
       <w:r>
         <w:rPr>
           <w:b/>
@@ -73,7 +78,7 @@
       <w:r>
         <w:t xml:space="preserve">Explanation of </w:t>
       </w:r>
-      <w:hyperlink r:id="rId5" w:history="1">
+      <w:hyperlink r:id="rId6" w:history="1">
         <w:r>
           <w:rPr>
             <w:rStyle w:val="Hyperlink"/>
@@ -81,8 +86,6 @@
           <w:t>keywords</w:t>
         </w:r>
       </w:hyperlink>
-      <w:bookmarkStart w:id="0" w:name="_GoBack"/>
-      <w:bookmarkEnd w:id="0"/>
       <w:r>
         <w:t xml:space="preserve"> html</w:t>
       </w:r>
@@ -210,7 +213,7 @@
           <w:numId w:val="2"/>
         </w:numPr>
       </w:pPr>
-      <w:hyperlink r:id="rId6" w:history="1">
+      <w:hyperlink r:id="rId7" w:history="1">
         <w:r>
           <w:rPr>
             <w:rStyle w:val="Hyperlink"/>
@@ -303,34 +306,1040 @@
         <w:t>()['Date']).year</w:t>
       </w:r>
     </w:p>
+    <w:p/>
     <w:p>
       <w:pPr>
         <w:pStyle w:val="ListParagraph"/>
         <w:numPr>
           <w:ilvl w:val="0"/>
-          <w:numId w:val="2"/>
-        </w:numPr>
-      </w:pPr>
-    </w:p>
-    <w:p/>
-    <w:p/>
-    <w:p/>
-    <w:p>
-      <w:pPr>
-        <w:pStyle w:val="ListParagraph"/>
-      </w:pPr>
-      <w:r>
-        <w:t xml:space="preserve">Statistics </w:t>
-      </w:r>
+          <w:numId w:val="3"/>
+        </w:numPr>
+        <w:rPr>
+          <w:b/>
+          <w:bCs/>
+        </w:rPr>
+      </w:pPr>
+      <w:r>
+        <w:rPr>
+          <w:b/>
+          <w:bCs/>
+        </w:rPr>
+        <w:t>Loading Local Image</w:t>
+      </w:r>
+    </w:p>
+    <w:p>
+      <w:pPr>
+        <w:pStyle w:val="ListParagraph"/>
+        <w:numPr>
+          <w:ilvl w:val="1"/>
+          <w:numId w:val="3"/>
+        </w:numPr>
+      </w:pPr>
+      <w:hyperlink r:id="rId8" w:history="1">
+        <w:r>
+          <w:rPr>
+            <w:rStyle w:val="Hyperlink"/>
+          </w:rPr>
+          <w:t>link</w:t>
+        </w:r>
+      </w:hyperlink>
+      <w:r>
+        <w:t xml:space="preserve"> dayxx369</w:t>
+      </w:r>
+    </w:p>
+    <w:p>
+      <w:pPr>
+        <w:pStyle w:val="ListParagraph"/>
+        <w:numPr>
+          <w:ilvl w:val="1"/>
+          <w:numId w:val="3"/>
+        </w:numPr>
+      </w:pPr>
+      <w:r>
+        <w:t>pre work</w:t>
+      </w:r>
+    </w:p>
+    <w:p>
+      <w:pPr>
+        <w:pStyle w:val="ListParagraph"/>
+        <w:ind w:left="1800"/>
+      </w:pPr>
+      <w:proofErr w:type="spellStart"/>
+      <w:r>
+        <w:t>image_filename</w:t>
+      </w:r>
+      <w:proofErr w:type="spellEnd"/>
+      <w:r>
+        <w:t xml:space="preserve"> = 'C:/Users/09ale/Desktop/Work/tradeHub_v1/other/tab1_example.png'</w:t>
+      </w:r>
+    </w:p>
+    <w:p>
+      <w:pPr>
+        <w:pStyle w:val="ListParagraph"/>
+        <w:ind w:left="1800"/>
+      </w:pPr>
+    </w:p>
+    <w:p>
+      <w:pPr>
+        <w:pStyle w:val="ListParagraph"/>
+        <w:ind w:left="1800"/>
+      </w:pPr>
+      <w:proofErr w:type="spellStart"/>
+      <w:r>
+        <w:t>encoded_image</w:t>
+      </w:r>
+      <w:proofErr w:type="spellEnd"/>
+      <w:r>
+        <w:t xml:space="preserve"> = base64.b64encode(open(</w:t>
+      </w:r>
+      <w:proofErr w:type="spellStart"/>
+      <w:r>
+        <w:t>image_filename</w:t>
+      </w:r>
+      <w:proofErr w:type="spellEnd"/>
+      <w:r>
+        <w:t>, '</w:t>
+      </w:r>
+      <w:proofErr w:type="spellStart"/>
+      <w:r>
+        <w:t>rb</w:t>
+      </w:r>
+      <w:proofErr w:type="spellEnd"/>
+      <w:r>
+        <w:t>').read())</w:t>
+      </w:r>
+    </w:p>
+    <w:p>
+      <w:pPr>
+        <w:pStyle w:val="ListParagraph"/>
+        <w:ind w:left="1800"/>
+      </w:pPr>
+    </w:p>
+    <w:p>
+      <w:pPr>
+        <w:pStyle w:val="ListParagraph"/>
+        <w:numPr>
+          <w:ilvl w:val="1"/>
+          <w:numId w:val="3"/>
+        </w:numPr>
+      </w:pPr>
+      <w:r>
+        <w:t>In app layout</w:t>
+      </w:r>
+    </w:p>
+    <w:p>
+      <w:pPr>
+        <w:pStyle w:val="ListParagraph"/>
+        <w:ind w:left="1800"/>
+      </w:pPr>
+      <w:r>
+        <w:t>html.Img(src='data:image/png;base64,{}'.format(encoded_image.decode())),</w:t>
+      </w:r>
+    </w:p>
+    <w:p>
+      <w:pPr>
+        <w:pStyle w:val="ListParagraph"/>
+        <w:ind w:left="1800"/>
+      </w:pPr>
     </w:p>
     <w:p>
       <w:pPr>
         <w:pStyle w:val="ListParagraph"/>
         <w:numPr>
           <w:ilvl w:val="0"/>
-          <w:numId w:val="2"/>
-        </w:numPr>
-      </w:pPr>
+          <w:numId w:val="3"/>
+        </w:numPr>
+        <w:rPr>
+          <w:b/>
+          <w:bCs/>
+        </w:rPr>
+      </w:pPr>
+      <w:r>
+        <w:rPr>
+          <w:b/>
+          <w:bCs/>
+        </w:rPr>
+        <w:t xml:space="preserve">Tabs </w:t>
+      </w:r>
+    </w:p>
+    <w:p>
+      <w:pPr>
+        <w:pStyle w:val="ListParagraph"/>
+        <w:numPr>
+          <w:ilvl w:val="1"/>
+          <w:numId w:val="3"/>
+        </w:numPr>
+      </w:pPr>
+      <w:hyperlink r:id="rId9" w:history="1">
+        <w:r>
+          <w:rPr>
+            <w:rStyle w:val="Hyperlink"/>
+          </w:rPr>
+          <w:t>link</w:t>
+        </w:r>
+      </w:hyperlink>
+      <w:r>
+        <w:t xml:space="preserve"> building and styling</w:t>
+      </w:r>
+    </w:p>
+    <w:p>
+      <w:pPr>
+        <w:pStyle w:val="ListParagraph"/>
+        <w:ind w:left="1800"/>
+      </w:pPr>
+    </w:p>
+    <w:p>
+      <w:pPr>
+        <w:pStyle w:val="ListParagraph"/>
+        <w:numPr>
+          <w:ilvl w:val="0"/>
+          <w:numId w:val="3"/>
+        </w:numPr>
+        <w:rPr>
+          <w:b/>
+          <w:bCs/>
+        </w:rPr>
+      </w:pPr>
+      <w:r>
+        <w:rPr>
+          <w:b/>
+          <w:bCs/>
+        </w:rPr>
+        <w:t xml:space="preserve">Hiding plots </w:t>
+      </w:r>
+    </w:p>
+    <w:p>
+      <w:pPr>
+        <w:pStyle w:val="ListParagraph"/>
+        <w:numPr>
+          <w:ilvl w:val="1"/>
+          <w:numId w:val="3"/>
+        </w:numPr>
+        <w:rPr>
+          <w:u w:val="single"/>
+        </w:rPr>
+      </w:pPr>
+      <w:hyperlink r:id="rId10" w:history="1">
+        <w:r>
+          <w:rPr>
+            <w:rStyle w:val="Hyperlink"/>
+          </w:rPr>
+          <w:t xml:space="preserve">Dash </w:t>
+        </w:r>
+        <w:proofErr w:type="spellStart"/>
+        <w:r>
+          <w:rPr>
+            <w:rStyle w:val="Hyperlink"/>
+          </w:rPr>
+          <w:t>hiddem</w:t>
+        </w:r>
+        <w:proofErr w:type="spellEnd"/>
+        <w:r>
+          <w:rPr>
+            <w:rStyle w:val="Hyperlink"/>
+          </w:rPr>
+          <w:t>/dynamic subtabs</w:t>
+        </w:r>
+      </w:hyperlink>
+    </w:p>
+    <w:p>
+      <w:pPr>
+        <w:pStyle w:val="ListParagraph"/>
+        <w:numPr>
+          <w:ilvl w:val="1"/>
+          <w:numId w:val="3"/>
+        </w:numPr>
+        <w:rPr>
+          <w:u w:val="single"/>
+        </w:rPr>
+      </w:pPr>
+      <w:hyperlink r:id="rId11" w:history="1">
+        <w:r>
+          <w:rPr>
+            <w:rStyle w:val="Hyperlink"/>
+          </w:rPr>
+          <w:t xml:space="preserve">Dash hide plots </w:t>
+        </w:r>
+      </w:hyperlink>
+      <w:r>
+        <w:fldChar w:fldCharType="begin"/>
+      </w:r>
+      <w:r>
+        <w:instrText xml:space="preserve"> LINK </w:instrText>
+      </w:r>
+      <w:r>
+        <w:instrText xml:space="preserve">Excel.Sheet.12 C:\\Users\\09ale\\Desktop\\Organiser.xlsx March!R54C4 </w:instrText>
+      </w:r>
+      <w:r>
+        <w:instrText xml:space="preserve">\a \f 5 \h  \* MERGEFORMAT </w:instrText>
+      </w:r>
+      <w:r>
+        <w:fldChar w:fldCharType="separate"/>
+      </w:r>
+    </w:p>
+    <w:p>
+      <w:pPr>
+        <w:pStyle w:val="ListParagraph"/>
+        <w:numPr>
+          <w:ilvl w:val="1"/>
+          <w:numId w:val="3"/>
+        </w:numPr>
+      </w:pPr>
+    </w:p>
+    <w:p>
+      <w:pPr>
+        <w:pStyle w:val="ListParagraph"/>
+        <w:numPr>
+          <w:ilvl w:val="1"/>
+          <w:numId w:val="3"/>
+        </w:numPr>
+      </w:pPr>
+      <w:r>
+        <w:fldChar w:fldCharType="end"/>
+      </w:r>
+    </w:p>
+    <w:p>
+      <w:pPr>
+        <w:pStyle w:val="ListParagraph"/>
+        <w:numPr>
+          <w:ilvl w:val="0"/>
+          <w:numId w:val="3"/>
+        </w:numPr>
+        <w:rPr>
+          <w:b/>
+          <w:bCs/>
+        </w:rPr>
+      </w:pPr>
+      <w:r>
+        <w:rPr>
+          <w:b/>
+          <w:bCs/>
+        </w:rPr>
+        <w:t xml:space="preserve">Security &amp; Accessibility </w:t>
+      </w:r>
+      <w:r>
+        <w:fldChar w:fldCharType="begin"/>
+      </w:r>
+      <w:r>
+        <w:instrText xml:space="preserve"> LINK </w:instrText>
+      </w:r>
+      <w:r>
+        <w:instrText xml:space="preserve">Excel.Sheet.12 C:\\Users\\09ale\\Desktop\\Organiser.xlsx March!R55C5 </w:instrText>
+      </w:r>
+      <w:r>
+        <w:instrText xml:space="preserve">\a \f 5 \h  \* MERGEFORMAT </w:instrText>
+      </w:r>
+      <w:r>
+        <w:fldChar w:fldCharType="separate"/>
+      </w:r>
+    </w:p>
+    <w:p>
+      <w:pPr>
+        <w:pStyle w:val="ListParagraph"/>
+        <w:numPr>
+          <w:ilvl w:val="1"/>
+          <w:numId w:val="3"/>
+        </w:numPr>
+      </w:pPr>
+    </w:p>
+    <w:p>
+      <w:pPr>
+        <w:pStyle w:val="ListParagraph"/>
+        <w:numPr>
+          <w:ilvl w:val="0"/>
+          <w:numId w:val="3"/>
+        </w:numPr>
+        <w:rPr>
+          <w:b/>
+          <w:bCs/>
+        </w:rPr>
+      </w:pPr>
+      <w:r>
+        <w:fldChar w:fldCharType="end"/>
+      </w:r>
+      <w:r>
+        <w:rPr>
+          <w:b/>
+          <w:bCs/>
+        </w:rPr>
+        <w:t xml:space="preserve">Chained </w:t>
+      </w:r>
+      <w:proofErr w:type="spellStart"/>
+      <w:r>
+        <w:rPr>
+          <w:b/>
+          <w:bCs/>
+        </w:rPr>
+        <w:t>callbacks</w:t>
+      </w:r>
+      <w:proofErr w:type="spellEnd"/>
+      <w:r>
+        <w:rPr>
+          <w:b/>
+          <w:bCs/>
+        </w:rPr>
+        <w:t xml:space="preserve"> </w:t>
+      </w:r>
+    </w:p>
+    <w:p>
+      <w:pPr>
+        <w:pStyle w:val="ListParagraph"/>
+        <w:numPr>
+          <w:ilvl w:val="1"/>
+          <w:numId w:val="3"/>
+        </w:numPr>
+        <w:rPr>
+          <w:u w:val="single"/>
+        </w:rPr>
+      </w:pPr>
+      <w:hyperlink r:id="rId12" w:history="1">
+        <w:proofErr w:type="spellStart"/>
+        <w:r>
+          <w:rPr>
+            <w:rStyle w:val="Hyperlink"/>
+          </w:rPr>
+          <w:t>dash_chainedCallbacks_notes</w:t>
+        </w:r>
+        <w:proofErr w:type="spellEnd"/>
+      </w:hyperlink>
+    </w:p>
+    <w:p>
+      <w:pPr>
+        <w:pStyle w:val="ListParagraph"/>
+        <w:numPr>
+          <w:ilvl w:val="1"/>
+          <w:numId w:val="3"/>
+        </w:numPr>
+        <w:rPr>
+          <w:u w:val="single"/>
+        </w:rPr>
+      </w:pPr>
+      <w:hyperlink r:id="rId13" w:history="1">
+        <w:proofErr w:type="spellStart"/>
+        <w:r>
+          <w:rPr>
+            <w:rStyle w:val="Hyperlink"/>
+          </w:rPr>
+          <w:t>dash_examples_study</w:t>
+        </w:r>
+        <w:proofErr w:type="spellEnd"/>
+      </w:hyperlink>
+    </w:p>
+    <w:p>
+      <w:pPr>
+        <w:pStyle w:val="ListParagraph"/>
+        <w:numPr>
+          <w:ilvl w:val="0"/>
+          <w:numId w:val="3"/>
+        </w:numPr>
+        <w:rPr>
+          <w:b/>
+          <w:bCs/>
+        </w:rPr>
+      </w:pPr>
+      <w:r>
+        <w:rPr>
+          <w:b/>
+          <w:bCs/>
+        </w:rPr>
+        <w:t xml:space="preserve">Multiple Apps </w:t>
+      </w:r>
+    </w:p>
+    <w:p>
+      <w:pPr>
+        <w:pStyle w:val="ListParagraph"/>
+        <w:numPr>
+          <w:ilvl w:val="1"/>
+          <w:numId w:val="3"/>
+        </w:numPr>
+        <w:rPr>
+          <w:u w:val="single"/>
+        </w:rPr>
+      </w:pPr>
+      <w:hyperlink r:id="rId14" w:history="1">
+        <w:proofErr w:type="spellStart"/>
+        <w:r>
+          <w:rPr>
+            <w:rStyle w:val="Hyperlink"/>
+          </w:rPr>
+          <w:t>dash_multiple_apps</w:t>
+        </w:r>
+        <w:proofErr w:type="spellEnd"/>
+      </w:hyperlink>
+    </w:p>
+    <w:p>
+      <w:pPr>
+        <w:pStyle w:val="ListParagraph"/>
+        <w:numPr>
+          <w:ilvl w:val="1"/>
+          <w:numId w:val="3"/>
+        </w:numPr>
+        <w:rPr>
+          <w:u w:val="single"/>
+        </w:rPr>
+      </w:pPr>
+      <w:hyperlink r:id="rId15" w:history="1">
+        <w:proofErr w:type="spellStart"/>
+        <w:r>
+          <w:rPr>
+            <w:rStyle w:val="Hyperlink"/>
+          </w:rPr>
+          <w:t>dash_MA_example</w:t>
+        </w:r>
+        <w:proofErr w:type="spellEnd"/>
+      </w:hyperlink>
+    </w:p>
+    <w:p>
+      <w:pPr>
+        <w:pStyle w:val="ListParagraph"/>
+        <w:numPr>
+          <w:ilvl w:val="0"/>
+          <w:numId w:val="3"/>
+        </w:numPr>
+        <w:rPr>
+          <w:b/>
+          <w:bCs/>
+        </w:rPr>
+      </w:pPr>
+      <w:r>
+        <w:rPr>
+          <w:b/>
+          <w:bCs/>
+        </w:rPr>
+        <w:t>Embedding graphs to website</w:t>
+      </w:r>
+    </w:p>
+    <w:p>
+      <w:pPr>
+        <w:pStyle w:val="ListParagraph"/>
+        <w:numPr>
+          <w:ilvl w:val="1"/>
+          <w:numId w:val="3"/>
+        </w:numPr>
+        <w:rPr>
+          <w:u w:val="single"/>
+        </w:rPr>
+      </w:pPr>
+      <w:hyperlink r:id="rId16" w:history="1">
+        <w:proofErr w:type="spellStart"/>
+        <w:r>
+          <w:rPr>
+            <w:rStyle w:val="Hyperlink"/>
+          </w:rPr>
+          <w:t>dashEmbed_website</w:t>
+        </w:r>
+        <w:proofErr w:type="spellEnd"/>
+      </w:hyperlink>
+    </w:p>
+    <w:p>
+      <w:pPr>
+        <w:pStyle w:val="ListParagraph"/>
+        <w:numPr>
+          <w:ilvl w:val="1"/>
+          <w:numId w:val="3"/>
+        </w:numPr>
+        <w:rPr>
+          <w:u w:val="single"/>
+        </w:rPr>
+      </w:pPr>
+      <w:hyperlink r:id="rId17" w:history="1">
+        <w:proofErr w:type="spellStart"/>
+        <w:r>
+          <w:rPr>
+            <w:rStyle w:val="Hyperlink"/>
+          </w:rPr>
+          <w:t>chartStudio_webEmbed</w:t>
+        </w:r>
+        <w:proofErr w:type="spellEnd"/>
+      </w:hyperlink>
+      <w:r>
+        <w:rPr>
+          <w:rStyle w:val="Hyperlink"/>
+        </w:rPr>
+        <w:t xml:space="preserve"> </w:t>
+      </w:r>
+    </w:p>
+    <w:p>
+      <w:pPr>
+        <w:pStyle w:val="ListParagraph"/>
+        <w:numPr>
+          <w:ilvl w:val="1"/>
+          <w:numId w:val="3"/>
+        </w:numPr>
+        <w:rPr>
+          <w:u w:val="single"/>
+        </w:rPr>
+      </w:pPr>
+      <w:hyperlink r:id="rId18" w:history="1">
+        <w:proofErr w:type="spellStart"/>
+        <w:r>
+          <w:rPr>
+            <w:rStyle w:val="Hyperlink"/>
+          </w:rPr>
+          <w:t>plotsEmbedded_example</w:t>
+        </w:r>
+        <w:proofErr w:type="spellEnd"/>
+      </w:hyperlink>
+    </w:p>
+    <w:p>
+      <w:pPr>
+        <w:pStyle w:val="ListParagraph"/>
+        <w:numPr>
+          <w:ilvl w:val="0"/>
+          <w:numId w:val="3"/>
+        </w:numPr>
+        <w:rPr>
+          <w:b/>
+          <w:bCs/>
+        </w:rPr>
+      </w:pPr>
+      <w:r>
+        <w:rPr>
+          <w:b/>
+          <w:bCs/>
+        </w:rPr>
+        <w:t xml:space="preserve">Store </w:t>
+      </w:r>
+      <w:r>
+        <w:rPr>
+          <w:b/>
+          <w:bCs/>
+        </w:rPr>
+        <w:t>USER selections</w:t>
+      </w:r>
+      <w:r>
+        <w:rPr>
+          <w:b/>
+          <w:bCs/>
+        </w:rPr>
+        <w:t xml:space="preserve"> </w:t>
+      </w:r>
+    </w:p>
+    <w:p>
+      <w:pPr>
+        <w:pStyle w:val="ListParagraph"/>
+        <w:numPr>
+          <w:ilvl w:val="1"/>
+          <w:numId w:val="3"/>
+        </w:numPr>
+      </w:pPr>
+      <w:hyperlink r:id="rId19" w:history="1">
+        <w:r>
+          <w:rPr>
+            <w:rStyle w:val="Hyperlink"/>
+          </w:rPr>
+          <w:t>examples</w:t>
+        </w:r>
+      </w:hyperlink>
+    </w:p>
+    <w:p>
+      <w:pPr>
+        <w:pStyle w:val="ListParagraph"/>
+        <w:numPr>
+          <w:ilvl w:val="1"/>
+          <w:numId w:val="3"/>
+        </w:numPr>
+      </w:pPr>
+      <w:hyperlink r:id="rId20" w:history="1">
+        <w:r>
+          <w:rPr>
+            <w:rStyle w:val="Hyperlink"/>
+          </w:rPr>
+          <w:t>component list</w:t>
+        </w:r>
+      </w:hyperlink>
+    </w:p>
+    <w:p>
+      <w:pPr>
+        <w:pStyle w:val="ListParagraph"/>
+        <w:numPr>
+          <w:ilvl w:val="1"/>
+          <w:numId w:val="3"/>
+        </w:numPr>
+        <w:rPr>
+          <w:u w:val="single"/>
+        </w:rPr>
+      </w:pPr>
+      <w:hyperlink r:id="rId21" w:history="1">
+        <w:proofErr w:type="spellStart"/>
+        <w:r>
+          <w:rPr>
+            <w:rStyle w:val="Hyperlink"/>
+          </w:rPr>
+          <w:t>dash_save_selection</w:t>
+        </w:r>
+        <w:proofErr w:type="spellEnd"/>
+      </w:hyperlink>
+    </w:p>
+    <w:p>
+      <w:pPr>
+        <w:pStyle w:val="ListParagraph"/>
+        <w:numPr>
+          <w:ilvl w:val="0"/>
+          <w:numId w:val="3"/>
+        </w:numPr>
+        <w:rPr>
+          <w:b/>
+          <w:bCs/>
+        </w:rPr>
+      </w:pPr>
+      <w:r>
+        <w:rPr>
+          <w:b/>
+          <w:bCs/>
+        </w:rPr>
+        <w:t xml:space="preserve">html style sheet components </w:t>
+      </w:r>
+    </w:p>
+    <w:p>
+      <w:pPr>
+        <w:pStyle w:val="ListParagraph"/>
+        <w:numPr>
+          <w:ilvl w:val="1"/>
+          <w:numId w:val="3"/>
+        </w:numPr>
+      </w:pPr>
+      <w:hyperlink r:id="rId22" w:history="1">
+        <w:r>
+          <w:rPr>
+            <w:rStyle w:val="Hyperlink"/>
+          </w:rPr>
+          <w:t xml:space="preserve">html </w:t>
+        </w:r>
+        <w:r>
+          <w:rPr>
+            <w:rStyle w:val="Hyperlink"/>
+          </w:rPr>
+          <w:sym w:font="Wingdings" w:char="F0E0"/>
+        </w:r>
+        <w:r>
+          <w:rPr>
+            <w:rStyle w:val="Hyperlink"/>
+          </w:rPr>
+          <w:t xml:space="preserve"> dash</w:t>
+        </w:r>
+      </w:hyperlink>
+    </w:p>
+    <w:p>
+      <w:pPr>
+        <w:pStyle w:val="ListParagraph"/>
+        <w:numPr>
+          <w:ilvl w:val="1"/>
+          <w:numId w:val="3"/>
+        </w:numPr>
+      </w:pPr>
+      <w:hyperlink r:id="rId23" w:history="1">
+        <w:r>
+          <w:rPr>
+            <w:rStyle w:val="Hyperlink"/>
+          </w:rPr>
+          <w:t>html5 guide US</w:t>
+        </w:r>
+      </w:hyperlink>
+      <w:r>
+        <w:t xml:space="preserve"> </w:t>
+      </w:r>
+    </w:p>
+    <w:p>
+      <w:pPr>
+        <w:pStyle w:val="ListParagraph"/>
+        <w:numPr>
+          <w:ilvl w:val="2"/>
+          <w:numId w:val="3"/>
+        </w:numPr>
+      </w:pPr>
+      <w:proofErr w:type="spellStart"/>
+      <w:r>
+        <w:t>html.P</w:t>
+      </w:r>
+      <w:proofErr w:type="spellEnd"/>
+      <w:r>
+        <w:t xml:space="preserve">   &gt; paragraph</w:t>
+      </w:r>
+    </w:p>
+    <w:p>
+      <w:pPr>
+        <w:pStyle w:val="ListParagraph"/>
+        <w:numPr>
+          <w:ilvl w:val="2"/>
+          <w:numId w:val="3"/>
+        </w:numPr>
+      </w:pPr>
+      <w:proofErr w:type="spellStart"/>
+      <w:r>
+        <w:t>html.</w:t>
+      </w:r>
+      <w:r>
+        <w:t>B</w:t>
+      </w:r>
+      <w:proofErr w:type="spellEnd"/>
+      <w:r>
+        <w:t xml:space="preserve"> &gt; bold</w:t>
+      </w:r>
+    </w:p>
+    <w:p>
+      <w:pPr>
+        <w:pStyle w:val="ListParagraph"/>
+        <w:numPr>
+          <w:ilvl w:val="2"/>
+          <w:numId w:val="3"/>
+        </w:numPr>
+      </w:pPr>
+      <w:proofErr w:type="spellStart"/>
+      <w:r>
+        <w:t>html.</w:t>
+      </w:r>
+      <w:r>
+        <w:t>Hr</w:t>
+      </w:r>
+      <w:proofErr w:type="spellEnd"/>
+      <w:r>
+        <w:t xml:space="preserve"> &gt; underline</w:t>
+      </w:r>
+    </w:p>
+    <w:p>
+      <w:pPr>
+        <w:pStyle w:val="ListParagraph"/>
+        <w:numPr>
+          <w:ilvl w:val="0"/>
+          <w:numId w:val="3"/>
+        </w:numPr>
+        <w:rPr>
+          <w:b/>
+          <w:bCs/>
+        </w:rPr>
+      </w:pPr>
+      <w:r>
+        <w:rPr>
+          <w:b/>
+          <w:bCs/>
+        </w:rPr>
+        <w:t xml:space="preserve">Dash </w:t>
+      </w:r>
+      <w:proofErr w:type="spellStart"/>
+      <w:r>
+        <w:rPr>
+          <w:b/>
+          <w:bCs/>
+        </w:rPr>
+        <w:t>BootStrap</w:t>
+      </w:r>
+      <w:proofErr w:type="spellEnd"/>
+      <w:r>
+        <w:rPr>
+          <w:b/>
+          <w:bCs/>
+        </w:rPr>
+        <w:t xml:space="preserve"> Components </w:t>
+      </w:r>
+      <w:proofErr w:type="spellStart"/>
+      <w:r>
+        <w:rPr>
+          <w:b/>
+          <w:bCs/>
+          <w:highlight w:val="yellow"/>
+        </w:rPr>
+        <w:t>dbc</w:t>
+      </w:r>
+      <w:proofErr w:type="spellEnd"/>
+    </w:p>
+    <w:p>
+      <w:pPr>
+        <w:pStyle w:val="ListParagraph"/>
+        <w:numPr>
+          <w:ilvl w:val="1"/>
+          <w:numId w:val="3"/>
+        </w:numPr>
+      </w:pPr>
+      <w:r>
+        <w:t xml:space="preserve">unlike </w:t>
+      </w:r>
+      <w:r>
+        <w:rPr>
+          <w:b/>
+          <w:bCs/>
+        </w:rPr>
+        <w:t>dcc</w:t>
+      </w:r>
+      <w:r>
+        <w:t xml:space="preserve"> (</w:t>
+      </w:r>
+      <w:r>
+        <w:rPr>
+          <w:rStyle w:val="Emphasis"/>
+          <w:rFonts w:ascii="Arial" w:hAnsi="Arial" w:cs="Arial"/>
+          <w:i w:val="0"/>
+          <w:iCs w:val="0"/>
+          <w:color w:val="52565A"/>
+          <w:sz w:val="21"/>
+          <w:szCs w:val="21"/>
+          <w:shd w:val="clear" w:color="auto" w:fill="FFFFFF"/>
+        </w:rPr>
+        <w:t>Dash</w:t>
+      </w:r>
+      <w:r>
+        <w:rPr>
+          <w:rFonts w:ascii="Arial" w:hAnsi="Arial" w:cs="Arial"/>
+          <w:color w:val="3C4043"/>
+          <w:sz w:val="21"/>
+          <w:szCs w:val="21"/>
+          <w:shd w:val="clear" w:color="auto" w:fill="FFFFFF"/>
+        </w:rPr>
+        <w:t> Core Component )</w:t>
+      </w:r>
+    </w:p>
+    <w:p>
+      <w:pPr>
+        <w:pStyle w:val="ListParagraph"/>
+        <w:numPr>
+          <w:ilvl w:val="1"/>
+          <w:numId w:val="3"/>
+        </w:numPr>
+      </w:pPr>
+      <w:hyperlink r:id="rId24" w:history="1">
+        <w:r>
+          <w:rPr>
+            <w:rStyle w:val="Hyperlink"/>
+          </w:rPr>
+          <w:t>https://dash-bootstrap-components.opensource.faculty.ai/</w:t>
+        </w:r>
+      </w:hyperlink>
+    </w:p>
+    <w:p>
+      <w:pPr>
+        <w:pStyle w:val="ListParagraph"/>
+        <w:numPr>
+          <w:ilvl w:val="1"/>
+          <w:numId w:val="3"/>
+        </w:numPr>
+      </w:pPr>
+      <w:hyperlink r:id="rId25" w:history="1">
+        <w:r>
+          <w:rPr>
+            <w:rStyle w:val="Hyperlink"/>
+          </w:rPr>
+          <w:t>examples of better layout flexibility</w:t>
+        </w:r>
+      </w:hyperlink>
+    </w:p>
+    <w:p>
+      <w:pPr>
+        <w:pStyle w:val="ListParagraph"/>
+        <w:numPr>
+          <w:ilvl w:val="2"/>
+          <w:numId w:val="3"/>
+        </w:numPr>
+        <w:rPr>
+          <w:rStyle w:val="Hyperlink"/>
+          <w:color w:val="auto"/>
+          <w:u w:val="none"/>
+        </w:rPr>
+      </w:pPr>
+      <w:hyperlink r:id="rId26" w:history="1">
+        <w:r>
+          <w:rPr>
+            <w:rStyle w:val="Hyperlink"/>
+          </w:rPr>
+          <w:t xml:space="preserve">code from </w:t>
+        </w:r>
+        <w:proofErr w:type="spellStart"/>
+        <w:r>
+          <w:rPr>
+            <w:rStyle w:val="Hyperlink"/>
+          </w:rPr>
+          <w:t>github</w:t>
+        </w:r>
+        <w:proofErr w:type="spellEnd"/>
+      </w:hyperlink>
+    </w:p>
+    <w:p>
+      <w:pPr>
+        <w:pStyle w:val="ListParagraph"/>
+        <w:numPr>
+          <w:ilvl w:val="1"/>
+          <w:numId w:val="3"/>
+        </w:numPr>
+      </w:pPr>
+      <w:hyperlink r:id="rId27" w:history="1">
+        <w:r>
+          <w:rPr>
+            <w:rStyle w:val="Hyperlink"/>
+          </w:rPr>
+          <w:t>sidebar</w:t>
+        </w:r>
+      </w:hyperlink>
+    </w:p>
+    <w:p>
+      <w:pPr>
+        <w:pStyle w:val="ListParagraph"/>
+        <w:numPr>
+          <w:ilvl w:val="0"/>
+          <w:numId w:val="3"/>
+        </w:numPr>
+        <w:rPr>
+          <w:b/>
+          <w:bCs/>
+        </w:rPr>
+      </w:pPr>
+      <w:r>
+        <w:rPr>
+          <w:b/>
+          <w:bCs/>
+        </w:rPr>
+        <w:t>Centre elements in tab</w:t>
+      </w:r>
+    </w:p>
+    <w:p>
+      <w:pPr>
+        <w:pStyle w:val="ListParagraph"/>
+        <w:numPr>
+          <w:ilvl w:val="1"/>
+          <w:numId w:val="3"/>
+        </w:numPr>
+      </w:pPr>
+      <w:hyperlink r:id="rId28" w:history="1">
+        <w:r>
+          <w:rPr>
+            <w:rStyle w:val="Hyperlink"/>
+          </w:rPr>
+          <w:t>forum answer</w:t>
+        </w:r>
+      </w:hyperlink>
+      <w:r>
+        <w:t xml:space="preserve"> </w:t>
+      </w:r>
+    </w:p>
+    <w:p>
+      <w:pPr>
+        <w:pStyle w:val="ListParagraph"/>
+        <w:numPr>
+          <w:ilvl w:val="1"/>
+          <w:numId w:val="3"/>
+        </w:numPr>
+      </w:pPr>
+      <w:r>
+        <w:t xml:space="preserve">enclose element in new </w:t>
+      </w:r>
+      <w:proofErr w:type="spellStart"/>
+      <w:r>
+        <w:t>Div</w:t>
+      </w:r>
+      <w:proofErr w:type="spellEnd"/>
+      <w:r>
+        <w:t xml:space="preserve">() , set padding right and left in style </w:t>
+      </w:r>
+    </w:p>
+    <w:p>
+      <w:pPr>
+        <w:pStyle w:val="ListParagraph"/>
+        <w:numPr>
+          <w:ilvl w:val="1"/>
+          <w:numId w:val="3"/>
+        </w:numPr>
+      </w:pPr>
+      <w:r>
+        <w:t>d</w:t>
+      </w:r>
     </w:p>
     <w:sectPr>
       <w:pgSz w:w="23811" w:h="16838" w:orient="landscape" w:code="8"/>
@@ -343,7 +1352,7 @@
 </file>
 
 <file path=word/numbering.xml><?xml version="1.0" encoding="utf-8"?>
-<w:numbering xmlns:wpc="http://schemas.microsoft.com/office/word/2010/wordprocessingCanvas" xmlns:cx="http://schemas.microsoft.com/office/drawing/2014/chartex" xmlns:cx1="http://schemas.microsoft.com/office/drawing/2015/9/8/chartex" xmlns:cx2="http://schemas.microsoft.com/office/drawing/2015/10/21/chartex" xmlns:cx3="http://schemas.microsoft.com/office/drawing/2016/5/9/chartex" xmlns:cx4="http://schemas.microsoft.com/office/drawing/2016/5/10/chartex" xmlns:cx5="http://schemas.microsoft.com/office/drawing/2016/5/11/chartex" xmlns:cx6="http://schemas.microsoft.com/office/drawing/2016/5/12/chartex" xmlns:cx7="http://schemas.microsoft.com/office/drawing/2016/5/13/chartex" xmlns:cx8="http://schemas.microsoft.com/office/drawing/2016/5/14/chartex" xmlns:mc="http://schemas.openxmlformats.org/markup-compatibility/2006" xmlns:aink="http://schemas.microsoft.com/office/drawing/2016/ink" xmlns:am3d="http://schemas.microsoft.com/office/drawing/2017/model3d" xmlns:o="urn:schemas-microsoft-com:office:office" xmlns:r="http://schemas.openxmlformats.org/officeDocument/2006/relationships" xmlns:m="http://schemas.openxmlformats.org/officeDocument/2006/math" xmlns:v="urn:schemas-microsoft-com:vml" xmlns:wp14="http://schemas.microsoft.com/office/word/2010/wordprocessingDrawing" xmlns:wp="http://schemas.openxmlformats.org/drawingml/2006/wordprocessingDrawing" xmlns:w10="urn:schemas-microsoft-com:office:word" xmlns:w="http://schemas.openxmlformats.org/wordprocessingml/2006/main" xmlns:w14="http://schemas.microsoft.com/office/word/2010/wordml" xmlns:w15="http://schemas.microsoft.com/office/word/2012/wordml" xmlns:w16cid="http://schemas.microsoft.com/office/word/2016/wordml/cid" xmlns:w16se="http://schemas.microsoft.com/office/word/2015/wordml/symex" xmlns:wpg="http://schemas.microsoft.com/office/word/2010/wordprocessingGroup" xmlns:wpi="http://schemas.microsoft.com/office/word/2010/wordprocessingInk" xmlns:wne="http://schemas.microsoft.com/office/word/2006/wordml" xmlns:wps="http://schemas.microsoft.com/office/word/2010/wordprocessingShape" mc:Ignorable="w14 w15 w16se w16cid wp14">
+<w:numbering xmlns:wpc="http://schemas.microsoft.com/office/word/2010/wordprocessingCanvas" xmlns:cx="http://schemas.microsoft.com/office/drawing/2014/chartex" xmlns:cx1="http://schemas.microsoft.com/office/drawing/2015/9/8/chartex" xmlns:cx2="http://schemas.microsoft.com/office/drawing/2015/10/21/chartex" xmlns:cx3="http://schemas.microsoft.com/office/drawing/2016/5/9/chartex" xmlns:cx4="http://schemas.microsoft.com/office/drawing/2016/5/10/chartex" xmlns:cx5="http://schemas.microsoft.com/office/drawing/2016/5/11/chartex" xmlns:cx6="http://schemas.microsoft.com/office/drawing/2016/5/12/chartex" xmlns:cx7="http://schemas.microsoft.com/office/drawing/2016/5/13/chartex" xmlns:cx8="http://schemas.microsoft.com/office/drawing/2016/5/14/chartex" xmlns:mc="http://schemas.openxmlformats.org/markup-compatibility/2006" xmlns:aink="http://schemas.microsoft.com/office/drawing/2016/ink" xmlns:am3d="http://schemas.microsoft.com/office/drawing/2017/model3d" xmlns:o="urn:schemas-microsoft-com:office:office" xmlns:r="http://schemas.openxmlformats.org/officeDocument/2006/relationships" xmlns:m="http://schemas.openxmlformats.org/officeDocument/2006/math" xmlns:v="urn:schemas-microsoft-com:vml" xmlns:wp14="http://schemas.microsoft.com/office/word/2010/wordprocessingDrawing" xmlns:wp="http://schemas.openxmlformats.org/drawingml/2006/wordprocessingDrawing" xmlns:w10="urn:schemas-microsoft-com:office:word" xmlns:w="http://schemas.openxmlformats.org/wordprocessingml/2006/main" xmlns:w14="http://schemas.microsoft.com/office/word/2010/wordml" xmlns:w15="http://schemas.microsoft.com/office/word/2012/wordml" xmlns:w16cex="http://schemas.microsoft.com/office/word/2018/wordml/cex" xmlns:w16cid="http://schemas.microsoft.com/office/word/2016/wordml/cid" xmlns:w16="http://schemas.microsoft.com/office/word/2018/wordml" xmlns:w16se="http://schemas.microsoft.com/office/word/2015/wordml/symex" xmlns:wpg="http://schemas.microsoft.com/office/word/2010/wordprocessingGroup" xmlns:wpi="http://schemas.microsoft.com/office/word/2010/wordprocessingInk" xmlns:wne="http://schemas.microsoft.com/office/word/2006/wordml" xmlns:wps="http://schemas.microsoft.com/office/word/2010/wordprocessingShape" mc:Ignorable="w14 w15 w16se w16cid w16 w16cex wp14">
   <w:abstractNum w:abstractNumId="0" w15:restartNumberingAfterBreak="0">
     <w:nsid w:val="117147A1"/>
     <w:multiLevelType w:val="hybridMultilevel"/>
@@ -457,6 +1466,96 @@
     </w:lvl>
   </w:abstractNum>
   <w:abstractNum w:abstractNumId="1" w15:restartNumberingAfterBreak="0">
+    <w:nsid w:val="361B6EB3"/>
+    <w:multiLevelType w:val="hybridMultilevel"/>
+    <w:tmpl w:val="20F47AF8"/>
+    <w:lvl w:ilvl="0" w:tplc="67021B0C">
+      <w:start w:val="1"/>
+      <w:numFmt w:val="decimal"/>
+      <w:lvlText w:val="%1."/>
+      <w:lvlJc w:val="left"/>
+      <w:pPr>
+        <w:ind w:left="1080" w:hanging="360"/>
+      </w:pPr>
+      <w:rPr>
+        <w:rFonts w:hint="default"/>
+        <w:b w:val="0"/>
+      </w:rPr>
+    </w:lvl>
+    <w:lvl w:ilvl="1" w:tplc="08090019">
+      <w:start w:val="1"/>
+      <w:numFmt w:val="lowerLetter"/>
+      <w:lvlText w:val="%2."/>
+      <w:lvlJc w:val="left"/>
+      <w:pPr>
+        <w:ind w:left="1800" w:hanging="360"/>
+      </w:pPr>
+    </w:lvl>
+    <w:lvl w:ilvl="2" w:tplc="0809001B">
+      <w:start w:val="1"/>
+      <w:numFmt w:val="lowerRoman"/>
+      <w:lvlText w:val="%3."/>
+      <w:lvlJc w:val="right"/>
+      <w:pPr>
+        <w:ind w:left="2520" w:hanging="180"/>
+      </w:pPr>
+    </w:lvl>
+    <w:lvl w:ilvl="3" w:tplc="0809000F" w:tentative="1">
+      <w:start w:val="1"/>
+      <w:numFmt w:val="decimal"/>
+      <w:lvlText w:val="%4."/>
+      <w:lvlJc w:val="left"/>
+      <w:pPr>
+        <w:ind w:left="3240" w:hanging="360"/>
+      </w:pPr>
+    </w:lvl>
+    <w:lvl w:ilvl="4" w:tplc="08090019" w:tentative="1">
+      <w:start w:val="1"/>
+      <w:numFmt w:val="lowerLetter"/>
+      <w:lvlText w:val="%5."/>
+      <w:lvlJc w:val="left"/>
+      <w:pPr>
+        <w:ind w:left="3960" w:hanging="360"/>
+      </w:pPr>
+    </w:lvl>
+    <w:lvl w:ilvl="5" w:tplc="0809001B" w:tentative="1">
+      <w:start w:val="1"/>
+      <w:numFmt w:val="lowerRoman"/>
+      <w:lvlText w:val="%6."/>
+      <w:lvlJc w:val="right"/>
+      <w:pPr>
+        <w:ind w:left="4680" w:hanging="180"/>
+      </w:pPr>
+    </w:lvl>
+    <w:lvl w:ilvl="6" w:tplc="0809000F" w:tentative="1">
+      <w:start w:val="1"/>
+      <w:numFmt w:val="decimal"/>
+      <w:lvlText w:val="%7."/>
+      <w:lvlJc w:val="left"/>
+      <w:pPr>
+        <w:ind w:left="5400" w:hanging="360"/>
+      </w:pPr>
+    </w:lvl>
+    <w:lvl w:ilvl="7" w:tplc="08090019" w:tentative="1">
+      <w:start w:val="1"/>
+      <w:numFmt w:val="lowerLetter"/>
+      <w:lvlText w:val="%8."/>
+      <w:lvlJc w:val="left"/>
+      <w:pPr>
+        <w:ind w:left="6120" w:hanging="360"/>
+      </w:pPr>
+    </w:lvl>
+    <w:lvl w:ilvl="8" w:tplc="0809001B" w:tentative="1">
+      <w:start w:val="1"/>
+      <w:numFmt w:val="lowerRoman"/>
+      <w:lvlText w:val="%9."/>
+      <w:lvlJc w:val="right"/>
+      <w:pPr>
+        <w:ind w:left="6840" w:hanging="180"/>
+      </w:pPr>
+    </w:lvl>
+  </w:abstractNum>
+  <w:abstractNum w:abstractNumId="2" w15:restartNumberingAfterBreak="0">
     <w:nsid w:val="6609317F"/>
     <w:multiLevelType w:val="hybridMultilevel"/>
     <w:tmpl w:val="F03817B6"/>
@@ -572,13 +1671,16 @@
     <w:abstractNumId w:val="0"/>
   </w:num>
   <w:num w:numId="2">
+    <w:abstractNumId w:val="2"/>
+  </w:num>
+  <w:num w:numId="3">
     <w:abstractNumId w:val="1"/>
   </w:num>
 </w:numbering>
 </file>
 
 <file path=word/styles.xml><?xml version="1.0" encoding="utf-8"?>
-<w:styles xmlns:mc="http://schemas.openxmlformats.org/markup-compatibility/2006" xmlns:r="http://schemas.openxmlformats.org/officeDocument/2006/relationships" xmlns:w="http://schemas.openxmlformats.org/wordprocessingml/2006/main" xmlns:w14="http://schemas.microsoft.com/office/word/2010/wordml" xmlns:w15="http://schemas.microsoft.com/office/word/2012/wordml" xmlns:w16cid="http://schemas.microsoft.com/office/word/2016/wordml/cid" xmlns:w16se="http://schemas.microsoft.com/office/word/2015/wordml/symex" mc:Ignorable="w14 w15 w16se w16cid">
+<w:styles xmlns:mc="http://schemas.openxmlformats.org/markup-compatibility/2006" xmlns:r="http://schemas.openxmlformats.org/officeDocument/2006/relationships" xmlns:w="http://schemas.openxmlformats.org/wordprocessingml/2006/main" xmlns:w14="http://schemas.microsoft.com/office/word/2010/wordml" xmlns:w15="http://schemas.microsoft.com/office/word/2012/wordml" xmlns:w16cex="http://schemas.microsoft.com/office/word/2018/wordml/cex" xmlns:w16cid="http://schemas.microsoft.com/office/word/2016/wordml/cid" xmlns:w16="http://schemas.microsoft.com/office/word/2018/wordml" xmlns:w16se="http://schemas.microsoft.com/office/word/2015/wordml/symex" mc:Ignorable="w14 w15 w16se w16cid w16 w16cex">
   <w:docDefaults>
     <w:rPrDefault>
       <w:rPr>
@@ -1036,6 +2138,48 @@
       <w:shd w:val="clear" w:color="auto" w:fill="E1DFDD"/>
     </w:rPr>
   </w:style>
+  <w:style w:type="table" w:styleId="TableGrid">
+    <w:name w:val="Table Grid"/>
+    <w:basedOn w:val="TableNormal"/>
+    <w:uiPriority w:val="39"/>
+    <w:rsid w:val="002F420E"/>
+    <w:pPr>
+      <w:spacing w:after="0" w:line="240" w:lineRule="auto"/>
+    </w:pPr>
+    <w:tblPr>
+      <w:tblBorders>
+        <w:top w:val="single" w:sz="4" w:space="0" w:color="auto"/>
+        <w:left w:val="single" w:sz="4" w:space="0" w:color="auto"/>
+        <w:bottom w:val="single" w:sz="4" w:space="0" w:color="auto"/>
+        <w:right w:val="single" w:sz="4" w:space="0" w:color="auto"/>
+        <w:insideH w:val="single" w:sz="4" w:space="0" w:color="auto"/>
+        <w:insideV w:val="single" w:sz="4" w:space="0" w:color="auto"/>
+      </w:tblBorders>
+    </w:tblPr>
+  </w:style>
+  <w:style w:type="character" w:styleId="FollowedHyperlink">
+    <w:name w:val="FollowedHyperlink"/>
+    <w:basedOn w:val="DefaultParagraphFont"/>
+    <w:uiPriority w:val="99"/>
+    <w:semiHidden/>
+    <w:unhideWhenUsed/>
+    <w:rsid w:val="009C2040"/>
+    <w:rPr>
+      <w:color w:val="954F72" w:themeColor="followedHyperlink"/>
+      <w:u w:val="single"/>
+    </w:rPr>
+  </w:style>
+  <w:style w:type="character" w:styleId="Emphasis">
+    <w:name w:val="Emphasis"/>
+    <w:basedOn w:val="DefaultParagraphFont"/>
+    <w:uiPriority w:val="20"/>
+    <w:qFormat/>
+    <w:rsid w:val="0051732B"/>
+    <w:rPr>
+      <w:i/>
+      <w:iCs/>
+    </w:rPr>
+  </w:style>
 </w:styles>
 </file>
 
@@ -1332,4 +2476,16 @@
     </a:ext>
   </a:extLst>
 </a:theme>
+</file>
+
+<file path=customXml/item1.xml><?xml version="1.0" encoding="utf-8"?>
+<b:Sources xmlns:b="http://schemas.openxmlformats.org/officeDocument/2006/bibliography" xmlns="http://schemas.openxmlformats.org/officeDocument/2006/bibliography" SelectedStyle="\HarvardAnglia2008OfficeOnline.xsl" StyleName="Harvard - Anglia" Version="2008"/>
+</file>
+
+<file path=customXml/itemProps1.xml><?xml version="1.0" encoding="utf-8"?>
+<ds:datastoreItem xmlns:ds="http://schemas.openxmlformats.org/officeDocument/2006/customXml" ds:itemID="{7760A757-DA53-4FDC-9A6D-9C9D5E67B5FE}">
+  <ds:schemaRefs>
+    <ds:schemaRef ds:uri="http://schemas.openxmlformats.org/officeDocument/2006/bibliography"/>
+  </ds:schemaRefs>
+</ds:datastoreItem>
 </file>
</xml_diff>

<commit_message>
Dash dbc and multiapp
</commit_message>
<xml_diff>
--- a/notes.docx
+++ b/notes.docx
@@ -39,10 +39,12 @@
         </w:numPr>
       </w:pPr>
       <w:proofErr w:type="spellStart"/>
+      <w:proofErr w:type="gramStart"/>
       <w:r>
         <w:t>html.B</w:t>
       </w:r>
       <w:proofErr w:type="spellEnd"/>
+      <w:proofErr w:type="gramEnd"/>
       <w:r>
         <w:t>(</w:t>
       </w:r>
@@ -59,10 +61,12 @@
         </w:numPr>
       </w:pPr>
       <w:proofErr w:type="spellStart"/>
+      <w:proofErr w:type="gramStart"/>
       <w:r>
         <w:t>html.Hr</w:t>
       </w:r>
       <w:proofErr w:type="spellEnd"/>
+      <w:proofErr w:type="gramEnd"/>
       <w:r>
         <w:t xml:space="preserve">() # underline for text </w:t>
       </w:r>
@@ -102,10 +106,12 @@
         </w:numPr>
       </w:pPr>
       <w:proofErr w:type="spellStart"/>
+      <w:proofErr w:type="gramStart"/>
       <w:r>
         <w:t>html.Label</w:t>
       </w:r>
       <w:proofErr w:type="spellEnd"/>
+      <w:proofErr w:type="gramEnd"/>
       <w:r>
         <w:t>('Dropdown'),</w:t>
       </w:r>
@@ -157,6 +163,7 @@
           <w:numId w:val="2"/>
         </w:numPr>
       </w:pPr>
+      <w:proofErr w:type="gramStart"/>
       <w:r>
         <w:t>.</w:t>
       </w:r>
@@ -165,6 +172,7 @@
         <w:t>Div</w:t>
       </w:r>
       <w:proofErr w:type="spellEnd"/>
+      <w:proofErr w:type="gramEnd"/>
       <w:r>
         <w:t xml:space="preserve">( </w:t>
       </w:r>
@@ -262,10 +270,12 @@
         <w:t xml:space="preserve"> = [{'label': k, 'value': v} for </w:t>
       </w:r>
       <w:proofErr w:type="spellStart"/>
+      <w:proofErr w:type="gramStart"/>
       <w:r>
         <w:t>k,v</w:t>
       </w:r>
       <w:proofErr w:type="spellEnd"/>
+      <w:proofErr w:type="gramEnd"/>
       <w:r>
         <w:t xml:space="preserve"> in {('Sell Signal',0),('Buy Signal',1)}]</w:t>
       </w:r>
@@ -290,10 +300,12 @@
         <w:t xml:space="preserve">: </w:t>
       </w:r>
       <w:proofErr w:type="spellStart"/>
+      <w:proofErr w:type="gramStart"/>
       <w:r>
         <w:t>pd.DatetimeIndex</w:t>
       </w:r>
       <w:proofErr w:type="spellEnd"/>
+      <w:proofErr w:type="gramEnd"/>
       <w:r>
         <w:t>(</w:t>
       </w:r>
@@ -390,7 +402,15 @@
       </w:r>
       <w:proofErr w:type="spellEnd"/>
       <w:r>
-        <w:t xml:space="preserve"> = base64.b64encode(open(</w:t>
+        <w:t xml:space="preserve"> = base64.b64</w:t>
+      </w:r>
+      <w:proofErr w:type="gramStart"/>
+      <w:r>
+        <w:t>encode(</w:t>
+      </w:r>
+      <w:proofErr w:type="gramEnd"/>
+      <w:r>
+        <w:t>open(</w:t>
       </w:r>
       <w:proofErr w:type="spellStart"/>
       <w:r>
@@ -432,8 +452,84 @@
         <w:pStyle w:val="ListParagraph"/>
         <w:ind w:left="1800"/>
       </w:pPr>
-      <w:r>
-        <w:t>html.Img(src='data:image/png;base64,{}'.format(encoded_image.decode())),</w:t>
+      <w:proofErr w:type="gramStart"/>
+      <w:r>
+        <w:t>html.Img</w:t>
+      </w:r>
+      <w:proofErr w:type="gramEnd"/>
+      <w:r>
+        <w:t>(src='data:image/png;base64,{}'.format(encoded_image.decode())),</w:t>
+      </w:r>
+    </w:p>
+    <w:p>
+      <w:pPr>
+        <w:pStyle w:val="ListParagraph"/>
+        <w:numPr>
+          <w:ilvl w:val="1"/>
+          <w:numId w:val="3"/>
+        </w:numPr>
+      </w:pPr>
+      <w:r>
+        <w:t>To change size of</w:t>
+      </w:r>
+      <w:hyperlink r:id="rId9" w:history="1">
+        <w:r>
+          <w:rPr>
+            <w:rStyle w:val="Hyperlink"/>
+          </w:rPr>
+          <w:t xml:space="preserve"> image</w:t>
+        </w:r>
+      </w:hyperlink>
+      <w:r>
+        <w:t xml:space="preserve"> </w:t>
+      </w:r>
+    </w:p>
+    <w:p>
+      <w:pPr>
+        <w:pStyle w:val="ListParagraph"/>
+        <w:numPr>
+          <w:ilvl w:val="2"/>
+          <w:numId w:val="3"/>
+        </w:numPr>
+      </w:pPr>
+      <w:r>
+        <w:t xml:space="preserve">set style parameters </w:t>
+      </w:r>
+      <w:proofErr w:type="gramStart"/>
+      <w:r>
+        <w:t>within .</w:t>
+      </w:r>
+      <w:proofErr w:type="spellStart"/>
+      <w:r>
+        <w:t>Img</w:t>
+      </w:r>
+      <w:proofErr w:type="spellEnd"/>
+      <w:proofErr w:type="gramEnd"/>
+      <w:r>
+        <w:t>()</w:t>
+      </w:r>
+    </w:p>
+    <w:p>
+      <w:pPr>
+        <w:pStyle w:val="ListParagraph"/>
+        <w:numPr>
+          <w:ilvl w:val="2"/>
+          <w:numId w:val="3"/>
+        </w:numPr>
+      </w:pPr>
+      <w:r>
+        <w:t>style={'width':'</w:t>
+      </w:r>
+      <w:proofErr w:type="gramStart"/>
+      <w:r>
+        <w:t>{}%</w:t>
+      </w:r>
+      <w:proofErr w:type="gramEnd"/>
+      <w:r>
+        <w:t>'.format(width)</w:t>
+      </w:r>
+      <w:r>
+        <w:t>}</w:t>
       </w:r>
     </w:p>
     <w:p>
@@ -470,7 +566,7 @@
           <w:numId w:val="3"/>
         </w:numPr>
       </w:pPr>
-      <w:hyperlink r:id="rId9" w:history="1">
+      <w:hyperlink r:id="rId10" w:history="1">
         <w:r>
           <w:rPr>
             <w:rStyle w:val="Hyperlink"/>
@@ -491,6 +587,18 @@
     <w:p>
       <w:pPr>
         <w:pStyle w:val="ListParagraph"/>
+        <w:ind w:left="1800"/>
+      </w:pPr>
+    </w:p>
+    <w:p>
+      <w:pPr>
+        <w:pStyle w:val="ListParagraph"/>
+        <w:ind w:left="1800"/>
+      </w:pPr>
+    </w:p>
+    <w:p>
+      <w:pPr>
+        <w:pStyle w:val="ListParagraph"/>
         <w:numPr>
           <w:ilvl w:val="0"/>
           <w:numId w:val="3"/>
@@ -519,7 +627,7 @@
           <w:u w:val="single"/>
         </w:rPr>
       </w:pPr>
-      <w:hyperlink r:id="rId10" w:history="1">
+      <w:hyperlink r:id="rId11" w:history="1">
         <w:r>
           <w:rPr>
             <w:rStyle w:val="Hyperlink"/>
@@ -553,7 +661,7 @@
           <w:u w:val="single"/>
         </w:rPr>
       </w:pPr>
-      <w:hyperlink r:id="rId11" w:history="1">
+      <w:hyperlink r:id="rId12" w:history="1">
         <w:r>
           <w:rPr>
             <w:rStyle w:val="Hyperlink"/>
@@ -692,7 +800,7 @@
           <w:u w:val="single"/>
         </w:rPr>
       </w:pPr>
-      <w:hyperlink r:id="rId12" w:history="1">
+      <w:hyperlink r:id="rId13" w:history="1">
         <w:proofErr w:type="spellStart"/>
         <w:r>
           <w:rPr>
@@ -714,7 +822,7 @@
           <w:u w:val="single"/>
         </w:rPr>
       </w:pPr>
-      <w:hyperlink r:id="rId13" w:history="1">
+      <w:hyperlink r:id="rId14" w:history="1">
         <w:proofErr w:type="spellStart"/>
         <w:r>
           <w:rPr>
@@ -756,7 +864,7 @@
           <w:u w:val="single"/>
         </w:rPr>
       </w:pPr>
-      <w:hyperlink r:id="rId14" w:history="1">
+      <w:hyperlink r:id="rId15" w:history="1">
         <w:proofErr w:type="spellStart"/>
         <w:r>
           <w:rPr>
@@ -778,7 +886,7 @@
           <w:u w:val="single"/>
         </w:rPr>
       </w:pPr>
-      <w:hyperlink r:id="rId15" w:history="1">
+      <w:hyperlink r:id="rId16" w:history="1">
         <w:proofErr w:type="spellStart"/>
         <w:r>
           <w:rPr>
@@ -820,7 +928,7 @@
           <w:u w:val="single"/>
         </w:rPr>
       </w:pPr>
-      <w:hyperlink r:id="rId16" w:history="1">
+      <w:hyperlink r:id="rId17" w:history="1">
         <w:proofErr w:type="spellStart"/>
         <w:r>
           <w:rPr>
@@ -842,7 +950,7 @@
           <w:u w:val="single"/>
         </w:rPr>
       </w:pPr>
-      <w:hyperlink r:id="rId17" w:history="1">
+      <w:hyperlink r:id="rId18" w:history="1">
         <w:proofErr w:type="spellStart"/>
         <w:r>
           <w:rPr>
@@ -870,7 +978,7 @@
           <w:u w:val="single"/>
         </w:rPr>
       </w:pPr>
-      <w:hyperlink r:id="rId18" w:history="1">
+      <w:hyperlink r:id="rId19" w:history="1">
         <w:proofErr w:type="spellStart"/>
         <w:r>
           <w:rPr>
@@ -923,7 +1031,7 @@
           <w:numId w:val="3"/>
         </w:numPr>
       </w:pPr>
-      <w:hyperlink r:id="rId19" w:history="1">
+      <w:hyperlink r:id="rId20" w:history="1">
         <w:r>
           <w:rPr>
             <w:rStyle w:val="Hyperlink"/>
@@ -940,7 +1048,7 @@
           <w:numId w:val="3"/>
         </w:numPr>
       </w:pPr>
-      <w:hyperlink r:id="rId20" w:history="1">
+      <w:hyperlink r:id="rId21" w:history="1">
         <w:r>
           <w:rPr>
             <w:rStyle w:val="Hyperlink"/>
@@ -960,7 +1068,7 @@
           <w:u w:val="single"/>
         </w:rPr>
       </w:pPr>
-      <w:hyperlink r:id="rId21" w:history="1">
+      <w:hyperlink r:id="rId22" w:history="1">
         <w:proofErr w:type="spellStart"/>
         <w:r>
           <w:rPr>
@@ -999,7 +1107,7 @@
           <w:numId w:val="3"/>
         </w:numPr>
       </w:pPr>
-      <w:hyperlink r:id="rId22" w:history="1">
+      <w:hyperlink r:id="rId23" w:history="1">
         <w:r>
           <w:rPr>
             <w:rStyle w:val="Hyperlink"/>
@@ -1028,7 +1136,7 @@
           <w:numId w:val="3"/>
         </w:numPr>
       </w:pPr>
-      <w:hyperlink r:id="rId23" w:history="1">
+      <w:hyperlink r:id="rId24" w:history="1">
         <w:r>
           <w:rPr>
             <w:rStyle w:val="Hyperlink"/>
@@ -1049,10 +1157,12 @@
         </w:numPr>
       </w:pPr>
       <w:proofErr w:type="spellStart"/>
+      <w:proofErr w:type="gramStart"/>
       <w:r>
         <w:t>html.P</w:t>
       </w:r>
       <w:proofErr w:type="spellEnd"/>
+      <w:proofErr w:type="gramEnd"/>
       <w:r>
         <w:t xml:space="preserve">   &gt; paragraph</w:t>
       </w:r>
@@ -1066,6 +1176,7 @@
         </w:numPr>
       </w:pPr>
       <w:proofErr w:type="spellStart"/>
+      <w:proofErr w:type="gramStart"/>
       <w:r>
         <w:t>html.</w:t>
       </w:r>
@@ -1073,6 +1184,7 @@
         <w:t>B</w:t>
       </w:r>
       <w:proofErr w:type="spellEnd"/>
+      <w:proofErr w:type="gramEnd"/>
       <w:r>
         <w:t xml:space="preserve"> &gt; bold</w:t>
       </w:r>
@@ -1086,6 +1198,7 @@
         </w:numPr>
       </w:pPr>
       <w:proofErr w:type="spellStart"/>
+      <w:proofErr w:type="gramStart"/>
       <w:r>
         <w:t>html.</w:t>
       </w:r>
@@ -1093,6 +1206,7 @@
         <w:t>Hr</w:t>
       </w:r>
       <w:proofErr w:type="spellEnd"/>
+      <w:proofErr w:type="gramEnd"/>
       <w:r>
         <w:t xml:space="preserve"> &gt; underline</w:t>
       </w:r>
@@ -1185,18 +1299,30 @@
           <w:szCs w:val="21"/>
           <w:shd w:val="clear" w:color="auto" w:fill="FFFFFF"/>
         </w:rPr>
-        <w:t> Core Component )</w:t>
-      </w:r>
-    </w:p>
-    <w:p>
-      <w:pPr>
-        <w:pStyle w:val="ListParagraph"/>
-        <w:numPr>
-          <w:ilvl w:val="1"/>
-          <w:numId w:val="3"/>
-        </w:numPr>
-      </w:pPr>
-      <w:hyperlink r:id="rId24" w:history="1">
+        <w:t xml:space="preserve"> Core </w:t>
+      </w:r>
+      <w:proofErr w:type="gramStart"/>
+      <w:r>
+        <w:rPr>
+          <w:rFonts w:ascii="Arial" w:hAnsi="Arial" w:cs="Arial"/>
+          <w:color w:val="3C4043"/>
+          <w:sz w:val="21"/>
+          <w:szCs w:val="21"/>
+          <w:shd w:val="clear" w:color="auto" w:fill="FFFFFF"/>
+        </w:rPr>
+        <w:t>Component )</w:t>
+      </w:r>
+      <w:proofErr w:type="gramEnd"/>
+    </w:p>
+    <w:p>
+      <w:pPr>
+        <w:pStyle w:val="ListParagraph"/>
+        <w:numPr>
+          <w:ilvl w:val="1"/>
+          <w:numId w:val="3"/>
+        </w:numPr>
+      </w:pPr>
+      <w:hyperlink r:id="rId25" w:history="1">
         <w:r>
           <w:rPr>
             <w:rStyle w:val="Hyperlink"/>
@@ -1213,7 +1339,7 @@
           <w:numId w:val="3"/>
         </w:numPr>
       </w:pPr>
-      <w:hyperlink r:id="rId25" w:history="1">
+      <w:hyperlink r:id="rId26" w:history="1">
         <w:r>
           <w:rPr>
             <w:rStyle w:val="Hyperlink"/>
@@ -1235,7 +1361,7 @@
           <w:u w:val="none"/>
         </w:rPr>
       </w:pPr>
-      <w:hyperlink r:id="rId26" w:history="1">
+      <w:hyperlink r:id="rId27" w:history="1">
         <w:r>
           <w:rPr>
             <w:rStyle w:val="Hyperlink"/>
@@ -1260,7 +1386,7 @@
           <w:numId w:val="3"/>
         </w:numPr>
       </w:pPr>
-      <w:hyperlink r:id="rId27" w:history="1">
+      <w:hyperlink r:id="rId28" w:history="1">
         <w:r>
           <w:rPr>
             <w:rStyle w:val="Hyperlink"/>
@@ -1297,7 +1423,7 @@
           <w:numId w:val="3"/>
         </w:numPr>
       </w:pPr>
-      <w:hyperlink r:id="rId28" w:history="1">
+      <w:hyperlink r:id="rId29" w:history="1">
         <w:r>
           <w:rPr>
             <w:rStyle w:val="Hyperlink"/>
@@ -1321,12 +1447,17 @@
         <w:t xml:space="preserve">enclose element in new </w:t>
       </w:r>
       <w:proofErr w:type="spellStart"/>
+      <w:proofErr w:type="gramStart"/>
       <w:r>
         <w:t>Div</w:t>
       </w:r>
       <w:proofErr w:type="spellEnd"/>
       <w:r>
-        <w:t xml:space="preserve">() , set padding right and left in style </w:t>
+        <w:t>(</w:t>
+      </w:r>
+      <w:proofErr w:type="gramEnd"/>
+      <w:r>
+        <w:t xml:space="preserve">) , set padding right and left in style </w:t>
       </w:r>
     </w:p>
     <w:p>
@@ -2483,7 +2614,7 @@
 </file>
 
 <file path=customXml/itemProps1.xml><?xml version="1.0" encoding="utf-8"?>
-<ds:datastoreItem xmlns:ds="http://schemas.openxmlformats.org/officeDocument/2006/customXml" ds:itemID="{7760A757-DA53-4FDC-9A6D-9C9D5E67B5FE}">
+<ds:datastoreItem xmlns:ds="http://schemas.openxmlformats.org/officeDocument/2006/customXml" ds:itemID="{91C0C5E4-6FB7-472A-83E4-19A026B7E1A4}">
   <ds:schemaRefs>
     <ds:schemaRef ds:uri="http://schemas.openxmlformats.org/officeDocument/2006/bibliography"/>
   </ds:schemaRefs>

</xml_diff>